<commit_message>
edit TikTokLLM.R delete detect_cluster.R
</commit_message>
<xml_diff>
--- a/RELAZIONE PROGETTO.docx
+++ b/RELAZIONE PROGETTO.docx
@@ -960,19 +960,7 @@
           <w:lang w:eastAsia="zh-CN" w:bidi="hi-IN"/>
           <w14:ligatures w14:val="none"/>
         </w:rPr>
-        <w:t>tiktok_</w:t>
-      </w:r>
-      <w:proofErr w:type="gramStart"/>
-      <w:r>
-        <w:rPr>
-          <w:rFonts w:ascii="Times New Roman" w:eastAsia="NSimSun" w:hAnsi="Times New Roman" w:cs="Lucida Sans"/>
-          <w:kern w:val="3"/>
-          <w:sz w:val="32"/>
-          <w:szCs w:val="32"/>
-          <w:lang w:eastAsia="zh-CN" w:bidi="hi-IN"/>
-          <w14:ligatures w14:val="none"/>
-        </w:rPr>
-        <w:t>df</w:t>
+        <w:t>tiktok_df</w:t>
       </w:r>
       <w:proofErr w:type="spellEnd"/>
       <w:r>
@@ -986,7 +974,6 @@
         </w:rPr>
         <w:t xml:space="preserve"> .</w:t>
       </w:r>
-      <w:proofErr w:type="gramEnd"/>
     </w:p>
     <w:p>
       <w:pPr>
@@ -1116,55 +1103,7 @@
           <w:lang w:eastAsia="zh-CN" w:bidi="hi-IN"/>
           <w14:ligatures w14:val="none"/>
         </w:rPr>
-        <w:t>Per l’</w:t>
-      </w:r>
-      <w:proofErr w:type="spellStart"/>
-      <w:r>
-        <w:rPr>
-          <w:rFonts w:ascii="Times New Roman" w:eastAsia="NSimSun" w:hAnsi="Times New Roman" w:cs="Lucida Sans"/>
-          <w:kern w:val="3"/>
-          <w:sz w:val="32"/>
-          <w:szCs w:val="32"/>
-          <w:lang w:eastAsia="zh-CN" w:bidi="hi-IN"/>
-          <w14:ligatures w14:val="none"/>
-        </w:rPr>
-        <w:t>esecyuzione</w:t>
-      </w:r>
-      <w:proofErr w:type="spellEnd"/>
-      <w:r>
-        <w:rPr>
-          <w:rFonts w:ascii="Times New Roman" w:eastAsia="NSimSun" w:hAnsi="Times New Roman" w:cs="Lucida Sans"/>
-          <w:kern w:val="3"/>
-          <w:sz w:val="32"/>
-          <w:szCs w:val="32"/>
-          <w:lang w:eastAsia="zh-CN" w:bidi="hi-IN"/>
-          <w14:ligatures w14:val="none"/>
-        </w:rPr>
-        <w:t xml:space="preserve"> del progetto è necessario possedere </w:t>
-      </w:r>
-      <w:proofErr w:type="gramStart"/>
-      <w:r>
-        <w:rPr>
-          <w:rFonts w:ascii="Times New Roman" w:eastAsia="NSimSun" w:hAnsi="Times New Roman" w:cs="Lucida Sans"/>
-          <w:kern w:val="3"/>
-          <w:sz w:val="32"/>
-          <w:szCs w:val="32"/>
-          <w:lang w:eastAsia="zh-CN" w:bidi="hi-IN"/>
-          <w14:ligatures w14:val="none"/>
-        </w:rPr>
-        <w:t>la key</w:t>
-      </w:r>
-      <w:proofErr w:type="gramEnd"/>
-      <w:r>
-        <w:rPr>
-          <w:rFonts w:ascii="Times New Roman" w:eastAsia="NSimSun" w:hAnsi="Times New Roman" w:cs="Lucida Sans"/>
-          <w:kern w:val="3"/>
-          <w:sz w:val="32"/>
-          <w:szCs w:val="32"/>
-          <w:lang w:eastAsia="zh-CN" w:bidi="hi-IN"/>
-          <w14:ligatures w14:val="none"/>
-        </w:rPr>
-        <w:t xml:space="preserve"> per le API di </w:t>
+        <w:t xml:space="preserve">Per l’esecuzione del progetto è necessario possedere la key per le API di </w:t>
       </w:r>
       <w:proofErr w:type="spellStart"/>
       <w:r>
@@ -1315,51 +1254,7 @@
           <w:lang w:eastAsia="zh-CN" w:bidi="hi-IN"/>
           <w14:ligatures w14:val="none"/>
         </w:rPr>
-        <w:t xml:space="preserve"> su TRUE per la ricerca</w:t>
-      </w:r>
-      <w:r>
-        <w:rPr>
-          <w:rFonts w:ascii="Times New Roman" w:eastAsia="NSimSun" w:hAnsi="Times New Roman" w:cs="Lucida Sans"/>
-          <w:kern w:val="3"/>
-          <w:sz w:val="32"/>
-          <w:szCs w:val="32"/>
-          <w:lang w:eastAsia="zh-CN" w:bidi="hi-IN"/>
-          <w14:ligatures w14:val="none"/>
-        </w:rPr>
-        <w:t xml:space="preserve"> dei component o </w:t>
-      </w:r>
-      <w:r>
-        <w:rPr>
-          <w:rFonts w:ascii="Times New Roman" w:eastAsia="NSimSun" w:hAnsi="Times New Roman" w:cs="Lucida Sans"/>
-          <w:kern w:val="3"/>
-          <w:sz w:val="32"/>
-          <w:szCs w:val="32"/>
-          <w:lang w:eastAsia="zh-CN" w:bidi="hi-IN"/>
-          <w14:ligatures w14:val="none"/>
-        </w:rPr>
-        <w:t xml:space="preserve">FALSE per la ricerca </w:t>
-      </w:r>
-      <w:r>
-        <w:rPr>
-          <w:rFonts w:ascii="Times New Roman" w:eastAsia="NSimSun" w:hAnsi="Times New Roman" w:cs="Lucida Sans"/>
-          <w:kern w:val="3"/>
-          <w:sz w:val="32"/>
-          <w:szCs w:val="32"/>
-          <w:lang w:eastAsia="zh-CN" w:bidi="hi-IN"/>
-          <w14:ligatures w14:val="none"/>
-        </w:rPr>
-        <w:t>dei cluster</w:t>
-      </w:r>
-      <w:r>
-        <w:rPr>
-          <w:rFonts w:ascii="Times New Roman" w:eastAsia="NSimSun" w:hAnsi="Times New Roman" w:cs="Lucida Sans"/>
-          <w:kern w:val="3"/>
-          <w:sz w:val="32"/>
-          <w:szCs w:val="32"/>
-          <w:lang w:eastAsia="zh-CN" w:bidi="hi-IN"/>
-          <w14:ligatures w14:val="none"/>
-        </w:rPr>
-        <w:t>.</w:t>
+        <w:t xml:space="preserve"> su TRUE per la ricerca dei component o FALSE per la ricerca dei cluster.</w:t>
       </w:r>
     </w:p>
     <w:p>
@@ -1765,7 +1660,7 @@
           <w14:ligatures w14:val="none"/>
         </w:rPr>
         <w:drawing>
-          <wp:inline distT="0" distB="0" distL="0" distR="0" wp14:anchorId="0946B6B6" wp14:editId="12FDEC10">
+          <wp:inline distT="0" distB="0" distL="0" distR="0" wp14:anchorId="0946B6B6" wp14:editId="3B98A470">
             <wp:extent cx="6115050" cy="1657350"/>
             <wp:effectExtent l="0" t="0" r="0" b="0"/>
             <wp:docPr id="56006372" name="Picture 1" descr="A blue screen with white text&#10;&#10;Description automatically generated"/>

</xml_diff>